<commit_message>
Update margins to 1 on APA word template
</commit_message>
<xml_diff>
--- a/Rmd/ref-docx/APA-style-01.docx
+++ b/Rmd/ref-docx/APA-style-01.docx
@@ -6,6 +6,8 @@
       <w:pPr>
         <w:pStyle w:val="Title"/>
       </w:pPr>
+      <w:bookmarkStart w:id="0" w:name="_GoBack"/>
+      <w:bookmarkEnd w:id="0"/>
       <w:r>
         <w:t>Title</w:t>
       </w:r>
@@ -103,7 +105,6 @@
     </w:p>
     <w:p>
       <w:r>
-        <w:lastRenderedPageBreak/>
         <w:t xml:space="preserve">When you click the </w:t>
       </w:r>
       <w:r>
@@ -173,6 +174,7 @@
         <w:rPr>
           <w:rStyle w:val="VerbatimChar"/>
         </w:rPr>
+        <w:lastRenderedPageBreak/>
         <w:t xml:space="preserve">##  1st Qu.:12.0   1st Qu.: 26.00  </w:t>
       </w:r>
       <w:r>
@@ -217,7 +219,6 @@
         <w:pStyle w:val="Title"/>
       </w:pPr>
       <w:r>
-        <w:lastRenderedPageBreak/>
         <w:t>You can also embed plots, for example:</w:t>
       </w:r>
     </w:p>
@@ -307,10 +308,10 @@
         <w:tblLook w:val="04A0" w:firstRow="1" w:lastRow="0" w:firstColumn="1" w:lastColumn="0" w:noHBand="0" w:noVBand="1"/>
       </w:tblPr>
       <w:tblGrid>
-        <w:gridCol w:w="1217"/>
-        <w:gridCol w:w="1153"/>
-        <w:gridCol w:w="2538"/>
-        <w:gridCol w:w="2538"/>
+        <w:gridCol w:w="1439"/>
+        <w:gridCol w:w="1363"/>
+        <w:gridCol w:w="3001"/>
+        <w:gridCol w:w="3001"/>
       </w:tblGrid>
       <w:tr>
         <w:tc>
@@ -751,10 +752,7 @@
       </w:r>
       <w:proofErr w:type="spellEnd"/>
     </w:p>
-    <w:p>
-      <w:bookmarkStart w:id="0" w:name="_GoBack"/>
-      <w:bookmarkEnd w:id="0"/>
-    </w:p>
+    <w:p/>
     <w:p/>
     <w:p/>
     <w:p>
@@ -851,8 +849,9 @@
     </w:p>
     <w:sectPr>
       <w:pgSz w:w="12240" w:h="15840"/>
-      <w:pgMar w:top="1440" w:right="1440" w:bottom="1440" w:left="1440" w:header="720" w:footer="720" w:gutter="0"/>
+      <w:pgMar w:top="567" w:right="567" w:bottom="567" w:left="567" w:header="720" w:footer="720" w:gutter="0"/>
       <w:cols w:space="720"/>
+      <w:docGrid w:linePitch="326"/>
     </w:sectPr>
   </w:body>
 </w:document>

</xml_diff>

<commit_message>
Added page break and headers 4 and 5 instructions to word-APA-template
</commit_message>
<xml_diff>
--- a/Rmd/ref-docx/APA-style-01.docx
+++ b/Rmd/ref-docx/APA-style-01.docx
@@ -6,8 +6,6 @@
       <w:pPr>
         <w:pStyle w:val="Title"/>
       </w:pPr>
-      <w:bookmarkStart w:id="0" w:name="_GoBack"/>
-      <w:bookmarkEnd w:id="0"/>
       <w:r>
         <w:t>Title</w:t>
       </w:r>
@@ -69,27 +67,23 @@
         <w:pStyle w:val="Heading5"/>
       </w:pPr>
       <w:r>
+        <w:lastRenderedPageBreak/>
         <w:t>Heading 5</w:t>
       </w:r>
     </w:p>
-    <w:p/>
     <w:p>
-      <w:r>
-        <w:t xml:space="preserve">This is an R Markdown document. </w:t>
-      </w:r>
-      <w:proofErr w:type="spellStart"/>
-      <w:r>
-        <w:t>Markdo</w:t>
+      <w:bookmarkStart w:id="0" w:name="_GoBack"/>
+      <w:bookmarkEnd w:id="0"/>
+    </w:p>
+    <w:p>
+      <w:r>
+        <w:t>This is an R Markdown document. Markdo</w:t>
       </w:r>
       <w:r>
         <w:t>s</w:t>
       </w:r>
       <w:r>
-        <w:t>wn</w:t>
-      </w:r>
-      <w:proofErr w:type="spellEnd"/>
-      <w:r>
-        <w:t xml:space="preserve"> is a simple formatting syntax for authoring HTML, PDF, and MS Word documents. For more details on using R Markdown see </w:t>
+        <w:t xml:space="preserve">wn is a simple formatting syntax for authoring HTML, PDF, and MS Word documents. For more details on using R Markdown see </w:t>
       </w:r>
       <w:hyperlink r:id="rId5">
         <w:r>
@@ -142,21 +136,7 @@
         <w:rPr>
           <w:rStyle w:val="VerbatimChar"/>
         </w:rPr>
-        <w:t xml:space="preserve">##      speed           </w:t>
-      </w:r>
-      <w:proofErr w:type="spellStart"/>
-      <w:r>
-        <w:rPr>
-          <w:rStyle w:val="VerbatimChar"/>
-        </w:rPr>
-        <w:t>dist</w:t>
-      </w:r>
-      <w:proofErr w:type="spellEnd"/>
-      <w:r>
-        <w:rPr>
-          <w:rStyle w:val="VerbatimChar"/>
-        </w:rPr>
-        <w:t xml:space="preserve">       </w:t>
+        <w:t xml:space="preserve">##      speed           dist       </w:t>
       </w:r>
       <w:r>
         <w:br/>
@@ -174,7 +154,6 @@
         <w:rPr>
           <w:rStyle w:val="VerbatimChar"/>
         </w:rPr>
-        <w:lastRenderedPageBreak/>
         <w:t xml:space="preserve">##  1st Qu.:12.0   1st Qu.: 26.00  </w:t>
       </w:r>
       <w:r>
@@ -219,6 +198,7 @@
         <w:pStyle w:val="Title"/>
       </w:pPr>
       <w:r>
+        <w:lastRenderedPageBreak/>
         <w:t>You can also embed plots, for example:</w:t>
       </w:r>
     </w:p>
@@ -328,6 +308,7 @@
               <w:jc w:val="center"/>
             </w:pPr>
             <w:r>
+              <w:lastRenderedPageBreak/>
               <w:t> </w:t>
             </w:r>
           </w:p>
@@ -344,11 +325,9 @@
             <w:pPr>
               <w:pStyle w:val="Compact"/>
             </w:pPr>
-            <w:proofErr w:type="spellStart"/>
             <w:r>
               <w:t>var</w:t>
             </w:r>
-            <w:proofErr w:type="spellEnd"/>
           </w:p>
         </w:tc>
         <w:tc>
@@ -454,29 +433,25 @@
               <w:pStyle w:val="Compact"/>
               <w:jc w:val="center"/>
             </w:pPr>
-            <w:proofErr w:type="spellStart"/>
             <w:r>
               <w:rPr>
                 <w:b/>
               </w:rPr>
               <w:t>Solar.R</w:t>
             </w:r>
-            <w:proofErr w:type="spellEnd"/>
-          </w:p>
-        </w:tc>
-        <w:tc>
-          <w:tcPr>
-            <w:tcW w:w="0" w:type="auto"/>
-          </w:tcPr>
-          <w:p>
-            <w:pPr>
-              <w:pStyle w:val="Compact"/>
-            </w:pPr>
-            <w:proofErr w:type="spellStart"/>
+          </w:p>
+        </w:tc>
+        <w:tc>
+          <w:tcPr>
+            <w:tcW w:w="0" w:type="auto"/>
+          </w:tcPr>
+          <w:p>
+            <w:pPr>
+              <w:pStyle w:val="Compact"/>
+            </w:pPr>
             <w:r>
               <w:t>Solar.R</w:t>
             </w:r>
-            <w:proofErr w:type="spellEnd"/>
           </w:p>
         </w:tc>
         <w:tc>
@@ -744,13 +719,8 @@
         <w:pStyle w:val="TableCaption"/>
       </w:pPr>
       <w:r>
-        <w:t xml:space="preserve">Table 1. Descriptive statistics for </w:t>
-      </w:r>
-      <w:proofErr w:type="spellStart"/>
-      <w:r>
-        <w:t>airquality</w:t>
-      </w:r>
-      <w:proofErr w:type="spellEnd"/>
+        <w:t>Table 1. Descriptive statistics for airquality</w:t>
+      </w:r>
     </w:p>
     <w:p/>
     <w:p/>
@@ -765,87 +735,8 @@
         <w:pStyle w:val="Bibliography"/>
       </w:pPr>
       <w:r>
-        <w:t xml:space="preserve">Jackson et al., (2012). XXXXX. XXX </w:t>
-      </w:r>
-      <w:proofErr w:type="spellStart"/>
-      <w:r>
-        <w:t>HAEJhfSDf</w:t>
-      </w:r>
-      <w:proofErr w:type="spellEnd"/>
-      <w:r>
-        <w:t xml:space="preserve"> </w:t>
-      </w:r>
-      <w:proofErr w:type="spellStart"/>
-      <w:r>
-        <w:t>jkshdf</w:t>
-      </w:r>
-      <w:proofErr w:type="spellEnd"/>
-      <w:r>
-        <w:t xml:space="preserve"> </w:t>
-      </w:r>
-      <w:proofErr w:type="spellStart"/>
-      <w:r>
-        <w:t>sdfkn</w:t>
-      </w:r>
-      <w:proofErr w:type="spellEnd"/>
-      <w:r>
-        <w:t xml:space="preserve"> </w:t>
-      </w:r>
-      <w:proofErr w:type="spellStart"/>
-      <w:r>
-        <w:t>asdf</w:t>
-      </w:r>
-      <w:proofErr w:type="spellEnd"/>
-      <w:r>
-        <w:t xml:space="preserve"> </w:t>
-      </w:r>
-      <w:proofErr w:type="spellStart"/>
-      <w:r>
-        <w:t>asdf</w:t>
-      </w:r>
-      <w:proofErr w:type="spellEnd"/>
-      <w:r>
-        <w:t xml:space="preserve"> </w:t>
-      </w:r>
-      <w:proofErr w:type="spellStart"/>
-      <w:r>
-        <w:t>akjsdf</w:t>
-      </w:r>
-      <w:proofErr w:type="spellEnd"/>
-      <w:r>
-        <w:t xml:space="preserve"> </w:t>
-      </w:r>
-      <w:proofErr w:type="spellStart"/>
-      <w:proofErr w:type="gramStart"/>
-      <w:r>
-        <w:t>a,sdbf</w:t>
-      </w:r>
-      <w:proofErr w:type="spellEnd"/>
-      <w:proofErr w:type="gramEnd"/>
-      <w:r>
-        <w:t xml:space="preserve"> ,</w:t>
-      </w:r>
-      <w:proofErr w:type="spellStart"/>
-      <w:r>
-        <w:t>aksbdf</w:t>
-      </w:r>
-      <w:proofErr w:type="spellEnd"/>
-      <w:r>
-        <w:t xml:space="preserve"> </w:t>
-      </w:r>
-      <w:proofErr w:type="spellStart"/>
-      <w:r>
-        <w:t>nabsdf,mnbasd,fmnba</w:t>
-      </w:r>
-      <w:proofErr w:type="spellEnd"/>
-      <w:r>
-        <w:t xml:space="preserve"> </w:t>
-      </w:r>
-      <w:proofErr w:type="spellStart"/>
-      <w:r>
-        <w:t>sdf</w:t>
-      </w:r>
-      <w:proofErr w:type="spellEnd"/>
+        <w:t>Jackson et al., (2012). XXXXX. XXX HAEJhfSDf jkshdf sdfkn asdf asdf akjsdf a,sdbf ,aksbdf nabsdf,mnbasd,fmnba sdf</w:t>
+      </w:r>
     </w:p>
     <w:sectPr>
       <w:pgSz w:w="12240" w:h="15840"/>
@@ -1046,7 +937,7 @@
   <w:abstractNum w:abstractNumId="2">
     <w:nsid w:val="FFFFFF1D"/>
     <w:multiLevelType w:val="multilevel"/>
-    <w:tmpl w:val="DD966926"/>
+    <w:tmpl w:val="1F30E0FC"/>
     <w:lvl w:ilvl="0">
       <w:start w:val="1"/>
       <w:numFmt w:val="bullet"/>
@@ -1186,7 +1077,7 @@
   <w:abstractNum w:abstractNumId="3">
     <w:nsid w:val="FFFFFF7C"/>
     <w:multiLevelType w:val="singleLevel"/>
-    <w:tmpl w:val="4FA02FEE"/>
+    <w:tmpl w:val="AE58F214"/>
     <w:lvl w:ilvl="0">
       <w:start w:val="1"/>
       <w:numFmt w:val="decimal"/>
@@ -1203,7 +1094,7 @@
   <w:abstractNum w:abstractNumId="4">
     <w:nsid w:val="FFFFFF7D"/>
     <w:multiLevelType w:val="singleLevel"/>
-    <w:tmpl w:val="1148403A"/>
+    <w:tmpl w:val="7898C520"/>
     <w:lvl w:ilvl="0">
       <w:start w:val="1"/>
       <w:numFmt w:val="decimal"/>
@@ -1220,7 +1111,7 @@
   <w:abstractNum w:abstractNumId="5">
     <w:nsid w:val="FFFFFF7E"/>
     <w:multiLevelType w:val="singleLevel"/>
-    <w:tmpl w:val="60B43416"/>
+    <w:tmpl w:val="E4D8D3FC"/>
     <w:lvl w:ilvl="0">
       <w:start w:val="1"/>
       <w:numFmt w:val="decimal"/>
@@ -1237,7 +1128,7 @@
   <w:abstractNum w:abstractNumId="6">
     <w:nsid w:val="FFFFFF7F"/>
     <w:multiLevelType w:val="singleLevel"/>
-    <w:tmpl w:val="91107F50"/>
+    <w:tmpl w:val="E4842880"/>
     <w:lvl w:ilvl="0">
       <w:start w:val="1"/>
       <w:numFmt w:val="decimal"/>
@@ -1254,7 +1145,7 @@
   <w:abstractNum w:abstractNumId="7">
     <w:nsid w:val="FFFFFF80"/>
     <w:multiLevelType w:val="singleLevel"/>
-    <w:tmpl w:val="B6660A96"/>
+    <w:tmpl w:val="A7285DBE"/>
     <w:lvl w:ilvl="0">
       <w:start w:val="1"/>
       <w:numFmt w:val="bullet"/>
@@ -1274,7 +1165,7 @@
   <w:abstractNum w:abstractNumId="8">
     <w:nsid w:val="FFFFFF81"/>
     <w:multiLevelType w:val="singleLevel"/>
-    <w:tmpl w:val="69765362"/>
+    <w:tmpl w:val="B64050EA"/>
     <w:lvl w:ilvl="0">
       <w:start w:val="1"/>
       <w:numFmt w:val="bullet"/>
@@ -1294,7 +1185,7 @@
   <w:abstractNum w:abstractNumId="9">
     <w:nsid w:val="FFFFFF82"/>
     <w:multiLevelType w:val="singleLevel"/>
-    <w:tmpl w:val="575A6AFE"/>
+    <w:tmpl w:val="7AA8EE98"/>
     <w:lvl w:ilvl="0">
       <w:start w:val="1"/>
       <w:numFmt w:val="bullet"/>
@@ -1314,7 +1205,7 @@
   <w:abstractNum w:abstractNumId="10">
     <w:nsid w:val="FFFFFF83"/>
     <w:multiLevelType w:val="singleLevel"/>
-    <w:tmpl w:val="0758197C"/>
+    <w:tmpl w:val="C336AA96"/>
     <w:lvl w:ilvl="0">
       <w:start w:val="1"/>
       <w:numFmt w:val="bullet"/>
@@ -1334,7 +1225,7 @@
   <w:abstractNum w:abstractNumId="11">
     <w:nsid w:val="FFFFFF88"/>
     <w:multiLevelType w:val="singleLevel"/>
-    <w:tmpl w:val="AF8620B2"/>
+    <w:tmpl w:val="FBB4ABF6"/>
     <w:lvl w:ilvl="0">
       <w:start w:val="1"/>
       <w:numFmt w:val="decimal"/>
@@ -1351,7 +1242,7 @@
   <w:abstractNum w:abstractNumId="12">
     <w:nsid w:val="FFFFFF89"/>
     <w:multiLevelType w:val="singleLevel"/>
-    <w:tmpl w:val="146CF522"/>
+    <w:tmpl w:val="D820F83A"/>
     <w:lvl w:ilvl="0">
       <w:start w:val="1"/>
       <w:numFmt w:val="bullet"/>
@@ -1866,11 +1757,13 @@
     <w:uiPriority w:val="9"/>
     <w:unhideWhenUsed/>
     <w:qFormat/>
-    <w:rsid w:val="001E6CAF"/>
+    <w:rsid w:val="005330D9"/>
     <w:pPr>
       <w:keepNext/>
       <w:keepLines/>
-      <w:spacing w:before="200" w:after="0"/>
+      <w:pageBreakBefore/>
+      <w:spacing w:before="0" w:after="0" w:line="240" w:lineRule="auto"/>
+      <w:ind w:firstLine="0"/>
       <w:outlineLvl w:val="4"/>
     </w:pPr>
     <w:rPr>

</xml_diff>